<commit_message>
update main function flow
</commit_message>
<xml_diff>
--- a/Python/Web Scrape Design.docx
+++ b/Python/Web Scrape Design.docx
@@ -8,74 +8,45 @@
       </w:r>
     </w:p>
     <w:p>
-      <w:proofErr w:type="gramStart"/>
-      <w:r>
-        <w:t>using</w:t>
-      </w:r>
-      <w:proofErr w:type="gramEnd"/>
-      <w:r>
-        <w:t xml:space="preserve"> Requests and Beautiful Soup</w:t>
+      <w:r>
+        <w:t>using Requests and Beautiful Soup</w:t>
       </w:r>
     </w:p>
     <w:p/>
     <w:p>
-      <w:proofErr w:type="gramStart"/>
-      <w:r>
-        <w:t>scraping</w:t>
-      </w:r>
-      <w:proofErr w:type="gramEnd"/>
-      <w:r>
-        <w:t xml:space="preserve"> webpages</w:t>
-      </w:r>
-    </w:p>
-    <w:p>
-      <w:r>
-        <w:tab/>
-      </w:r>
-      <w:proofErr w:type="gramStart"/>
-      <w:r>
+      <w:r>
+        <w:t>scraping webpages</w:t>
+      </w:r>
+    </w:p>
+    <w:p>
+      <w:r>
+        <w:tab/>
         <w:t>inputs</w:t>
       </w:r>
-      <w:proofErr w:type="gramEnd"/>
-    </w:p>
-    <w:p>
-      <w:r>
-        <w:tab/>
-      </w:r>
-      <w:r>
-        <w:tab/>
-      </w:r>
-      <w:proofErr w:type="gramStart"/>
-      <w:r>
+    </w:p>
+    <w:p>
+      <w:r>
+        <w:tab/>
+      </w:r>
+      <w:r>
+        <w:tab/>
         <w:t>keywords</w:t>
       </w:r>
-      <w:proofErr w:type="gramEnd"/>
-    </w:p>
-    <w:p>
-      <w:r>
-        <w:tab/>
-      </w:r>
-      <w:r>
-        <w:tab/>
-      </w:r>
-      <w:proofErr w:type="gramStart"/>
-      <w:r>
-        <w:t>list</w:t>
-      </w:r>
-      <w:proofErr w:type="gramEnd"/>
-      <w:r>
-        <w:t xml:space="preserve"> of source URLs</w:t>
-      </w:r>
-    </w:p>
-    <w:p>
-      <w:r>
-        <w:tab/>
-      </w:r>
-      <w:proofErr w:type="gramStart"/>
-      <w:r>
+    </w:p>
+    <w:p>
+      <w:r>
+        <w:tab/>
+      </w:r>
+      <w:r>
+        <w:tab/>
+        <w:t>list of source URLs</w:t>
+      </w:r>
+    </w:p>
+    <w:p>
+      <w:r>
+        <w:tab/>
         <w:t>outputs</w:t>
       </w:r>
-      <w:proofErr w:type="gramEnd"/>
     </w:p>
     <w:p>
       <w:pPr>
@@ -89,64 +60,38 @@
       <w:r>
         <w:tab/>
       </w:r>
-      <w:proofErr w:type="gramStart"/>
       <w:r>
         <w:rPr>
           <w:b/>
         </w:rPr>
-        <w:t>article</w:t>
-      </w:r>
-      <w:proofErr w:type="gramEnd"/>
-      <w:r>
-        <w:rPr>
-          <w:b/>
-        </w:rPr>
-        <w:t xml:space="preserve"> title</w:t>
-      </w:r>
-    </w:p>
-    <w:p>
-      <w:r>
-        <w:tab/>
-      </w:r>
-      <w:r>
-        <w:tab/>
-      </w:r>
-      <w:proofErr w:type="gramStart"/>
-      <w:r>
+        <w:t>article title</w:t>
+      </w:r>
+    </w:p>
+    <w:p>
+      <w:r>
+        <w:tab/>
+      </w:r>
+      <w:r>
+        <w:tab/>
         <w:t>date</w:t>
       </w:r>
-      <w:proofErr w:type="gramEnd"/>
-    </w:p>
-    <w:p>
-      <w:r>
-        <w:tab/>
-      </w:r>
-      <w:r>
-        <w:tab/>
-      </w:r>
-      <w:proofErr w:type="gramStart"/>
-      <w:r>
-        <w:t>source</w:t>
-      </w:r>
-      <w:proofErr w:type="gramEnd"/>
-      <w:r>
-        <w:t xml:space="preserve"> (publisher, author)</w:t>
-      </w:r>
-    </w:p>
-    <w:p>
-      <w:r>
-        <w:tab/>
-      </w:r>
-      <w:r>
-        <w:tab/>
-      </w:r>
-      <w:proofErr w:type="gramStart"/>
-      <w:r>
-        <w:t>keyword</w:t>
-      </w:r>
-      <w:proofErr w:type="gramEnd"/>
-      <w:r>
-        <w:t xml:space="preserve"> tags</w:t>
+    </w:p>
+    <w:p>
+      <w:r>
+        <w:tab/>
+      </w:r>
+      <w:r>
+        <w:tab/>
+        <w:t>source (publisher, author)</w:t>
+      </w:r>
+    </w:p>
+    <w:p>
+      <w:r>
+        <w:tab/>
+      </w:r>
+      <w:r>
+        <w:tab/>
+        <w:t>keyword tags</w:t>
       </w:r>
     </w:p>
     <w:p>
@@ -174,43 +119,27 @@
       </w:r>
       <w:r>
         <w:tab/>
-      </w:r>
-      <w:proofErr w:type="gramStart"/>
-      <w:r>
         <w:t>location</w:t>
       </w:r>
-      <w:proofErr w:type="gramEnd"/>
-    </w:p>
-    <w:p>
-      <w:r>
-        <w:tab/>
-      </w:r>
-      <w:proofErr w:type="gramStart"/>
-      <w:r>
+    </w:p>
+    <w:p>
+      <w:r>
+        <w:tab/>
         <w:t>steps</w:t>
       </w:r>
-      <w:proofErr w:type="gramEnd"/>
-    </w:p>
-    <w:p>
-      <w:r>
-        <w:tab/>
-      </w:r>
-      <w:r>
-        <w:tab/>
-      </w:r>
-      <w:proofErr w:type="gramStart"/>
+    </w:p>
+    <w:p>
+      <w:r>
+        <w:tab/>
+      </w:r>
+      <w:r>
+        <w:tab/>
+      </w:r>
       <w:r>
         <w:rPr>
           <w:b/>
         </w:rPr>
-        <w:t>access</w:t>
-      </w:r>
-      <w:proofErr w:type="gramEnd"/>
-      <w:r>
-        <w:rPr>
-          <w:b/>
-        </w:rPr>
-        <w:t xml:space="preserve"> webpage</w:t>
+        <w:t>access webpage</w:t>
       </w:r>
       <w:r>
         <w:t xml:space="preserve"> (via source URL)</w:t>
@@ -222,203 +151,165 @@
       </w:r>
       <w:r>
         <w:tab/>
-      </w:r>
-      <w:proofErr w:type="gramStart"/>
-      <w:r>
-        <w:t>if</w:t>
-      </w:r>
-      <w:proofErr w:type="gramEnd"/>
-      <w:r>
-        <w:t xml:space="preserve"> there’s good content</w:t>
-      </w:r>
-    </w:p>
-    <w:p>
-      <w:r>
-        <w:tab/>
-      </w:r>
-      <w:r>
-        <w:tab/>
-      </w:r>
-      <w:r>
-        <w:tab/>
-      </w:r>
-      <w:proofErr w:type="gramStart"/>
-      <w:r>
-        <w:t>parse</w:t>
-      </w:r>
-      <w:proofErr w:type="gramEnd"/>
-      <w:r>
-        <w:t xml:space="preserve"> content for keywords</w:t>
-      </w:r>
-    </w:p>
-    <w:p>
-      <w:r>
-        <w:tab/>
-      </w:r>
-      <w:r>
-        <w:tab/>
-      </w:r>
-      <w:r>
-        <w:tab/>
-      </w:r>
-      <w:proofErr w:type="gramStart"/>
-      <w:r>
-        <w:t>follow</w:t>
-      </w:r>
-      <w:proofErr w:type="gramEnd"/>
-      <w:r>
-        <w:t xml:space="preserve"> link</w:t>
-      </w:r>
-    </w:p>
-    <w:p>
-      <w:r>
-        <w:tab/>
-      </w:r>
-      <w:r>
-        <w:tab/>
-      </w:r>
-      <w:r>
-        <w:tab/>
-      </w:r>
-      <w:proofErr w:type="gramStart"/>
-      <w:r>
-        <w:t>confirm</w:t>
-      </w:r>
-      <w:proofErr w:type="gramEnd"/>
-      <w:r>
-        <w:t xml:space="preserve"> it’s relevant</w:t>
-      </w:r>
-    </w:p>
-    <w:p>
-      <w:r>
-        <w:tab/>
-      </w:r>
-      <w:r>
-        <w:tab/>
-      </w:r>
-      <w:r>
-        <w:tab/>
-      </w:r>
-      <w:proofErr w:type="gramStart"/>
-      <w:r>
-        <w:t>save</w:t>
-      </w:r>
-      <w:proofErr w:type="gramEnd"/>
-      <w:r>
-        <w:t xml:space="preserve"> title, URL</w:t>
-      </w:r>
-    </w:p>
-    <w:p/>
-    <w:p>
-      <w:proofErr w:type="gramStart"/>
-      <w:r>
-        <w:t>access</w:t>
-      </w:r>
-      <w:proofErr w:type="gramEnd"/>
-      <w:r>
-        <w:t xml:space="preserve"> webpage (source URL)</w:t>
-      </w:r>
-    </w:p>
-    <w:p>
-      <w:r>
-        <w:tab/>
-      </w:r>
-      <w:proofErr w:type="gramStart"/>
-      <w:r>
-        <w:t>import</w:t>
-      </w:r>
-      <w:proofErr w:type="gramEnd"/>
-      <w:r>
-        <w:t xml:space="preserve"> requests module</w:t>
-      </w:r>
-    </w:p>
-    <w:p>
-      <w:r>
-        <w:tab/>
-      </w:r>
-      <w:proofErr w:type="gramStart"/>
-      <w:r>
-        <w:t>make</w:t>
-      </w:r>
-      <w:proofErr w:type="gramEnd"/>
-      <w:r>
-        <w:t xml:space="preserve"> a request</w:t>
-      </w:r>
-    </w:p>
-    <w:p>
-      <w:r>
-        <w:tab/>
-      </w:r>
-      <w:proofErr w:type="gramStart"/>
-      <w:r>
-        <w:t>check</w:t>
-      </w:r>
-      <w:proofErr w:type="gramEnd"/>
-      <w:r>
-        <w:t xml:space="preserve"> that request is good</w:t>
-      </w:r>
-    </w:p>
-    <w:p>
-      <w:r>
-        <w:tab/>
-      </w:r>
-      <w:r>
-        <w:tab/>
-      </w:r>
-      <w:proofErr w:type="gramStart"/>
-      <w:r>
-        <w:t>if</w:t>
-      </w:r>
-      <w:proofErr w:type="gramEnd"/>
-      <w:r>
-        <w:t xml:space="preserve"> good</w:t>
-      </w:r>
-    </w:p>
-    <w:p>
-      <w:r>
-        <w:tab/>
-      </w:r>
-      <w:r>
-        <w:tab/>
-      </w:r>
-      <w:r>
-        <w:tab/>
-      </w:r>
-      <w:proofErr w:type="gramStart"/>
-      <w:r>
-        <w:t>return</w:t>
-      </w:r>
-      <w:proofErr w:type="gramEnd"/>
-      <w:r>
-        <w:t xml:space="preserve"> content</w:t>
-      </w:r>
-    </w:p>
-    <w:p>
-      <w:r>
-        <w:tab/>
-      </w:r>
-      <w:r>
-        <w:tab/>
-      </w:r>
-      <w:proofErr w:type="gramStart"/>
-      <w:r>
-        <w:t>else</w:t>
-      </w:r>
-      <w:proofErr w:type="gramEnd"/>
-    </w:p>
-    <w:p>
-      <w:r>
-        <w:tab/>
-      </w:r>
-      <w:r>
-        <w:tab/>
-      </w:r>
-      <w:r>
-        <w:tab/>
-        <w:t>log error</w:t>
+        <w:t>if there’s good content</w:t>
+      </w:r>
+    </w:p>
+    <w:p>
+      <w:r>
+        <w:tab/>
+      </w:r>
+      <w:r>
+        <w:tab/>
+      </w:r>
+      <w:r>
+        <w:tab/>
+        <w:t>parse content for keywords</w:t>
+      </w:r>
+    </w:p>
+    <w:p>
+      <w:r>
+        <w:tab/>
+      </w:r>
+      <w:r>
+        <w:tab/>
+      </w:r>
+      <w:r>
+        <w:tab/>
+      </w:r>
+      <w:r>
+        <w:t>access webpage</w:t>
+      </w:r>
+    </w:p>
+    <w:p>
+      <w:r>
+        <w:tab/>
+      </w:r>
+      <w:r>
+        <w:tab/>
+      </w:r>
+      <w:r>
+        <w:tab/>
+      </w:r>
+      <w:r>
+        <w:tab/>
+      </w:r>
+      <w:r>
+        <w:t>if there’s good content</w:t>
+      </w:r>
+    </w:p>
+    <w:p>
+      <w:r>
+        <w:tab/>
+      </w:r>
+      <w:r>
+        <w:tab/>
+      </w:r>
+      <w:r>
+        <w:tab/>
+      </w:r>
+      <w:r>
+        <w:tab/>
+      </w:r>
+      <w:r>
+        <w:tab/>
+      </w:r>
+      <w:r>
+        <w:t>parse content for keywords</w:t>
+      </w:r>
+      <w:r>
+        <w:t xml:space="preserve"> to </w:t>
+      </w:r>
+      <w:r>
+        <w:t>confirm it’s relevant</w:t>
+      </w:r>
+    </w:p>
+    <w:p>
+      <w:r>
+        <w:tab/>
+      </w:r>
+      <w:r>
+        <w:tab/>
+      </w:r>
+      <w:r>
+        <w:tab/>
+      </w:r>
+      <w:r>
+        <w:tab/>
+      </w:r>
+      <w:r>
+        <w:tab/>
       </w:r>
       <w:bookmarkStart w:id="0" w:name="_GoBack"/>
       <w:bookmarkEnd w:id="0"/>
+      <w:r>
+        <w:t>save title, URL</w:t>
+      </w:r>
+    </w:p>
+    <w:p/>
+    <w:p>
+      <w:r>
+        <w:t>access webpage (source URL)</w:t>
+      </w:r>
+    </w:p>
+    <w:p>
+      <w:r>
+        <w:tab/>
+        <w:t>import requests module</w:t>
+      </w:r>
+    </w:p>
+    <w:p>
+      <w:r>
+        <w:tab/>
+        <w:t>make a request</w:t>
+      </w:r>
+    </w:p>
+    <w:p>
+      <w:r>
+        <w:tab/>
+        <w:t>check that request is good</w:t>
+      </w:r>
+    </w:p>
+    <w:p>
+      <w:r>
+        <w:tab/>
+      </w:r>
+      <w:r>
+        <w:tab/>
+        <w:t>if good</w:t>
+      </w:r>
+    </w:p>
+    <w:p>
+      <w:r>
+        <w:tab/>
+      </w:r>
+      <w:r>
+        <w:tab/>
+      </w:r>
+      <w:r>
+        <w:tab/>
+        <w:t>return content</w:t>
+      </w:r>
+    </w:p>
+    <w:p>
+      <w:r>
+        <w:tab/>
+      </w:r>
+      <w:r>
+        <w:tab/>
+        <w:t>else</w:t>
+      </w:r>
+    </w:p>
+    <w:p>
+      <w:r>
+        <w:tab/>
+      </w:r>
+      <w:r>
+        <w:tab/>
+      </w:r>
+      <w:r>
+        <w:tab/>
+        <w:t>log error</w:t>
+      </w:r>
     </w:p>
     <w:sectPr>
       <w:pgSz w:w="12240" w:h="15840"/>

</xml_diff>